<commit_message>
modified the word doc to more accurately represent our model
</commit_message>
<xml_diff>
--- a/ML_Experiment.docx
+++ b/ML_Experiment.docx
@@ -143,13 +143,7 @@
         <w:rPr>
           <w:rFonts w:ascii="Times" w:hAnsi="Times"/>
         </w:rPr>
-        <w:t>The goal of the experiment is to figure out the true error rate of the system with the test data</w:t>
-      </w:r>
-      <w:r>
-        <w:rPr>
-          <w:rFonts w:ascii="Times" w:hAnsi="Times"/>
-        </w:rPr>
-        <w:t xml:space="preserve"> that a botanist would have the best system for classifying the flowers. </w:t>
+        <w:t xml:space="preserve">The goal of the experiment is to figure out the true error rate of the system with the test data that a botanist would have the best system for classifying the flowers. </w:t>
       </w:r>
     </w:p>
     <w:p>
@@ -223,31 +217,7 @@
         <w:rPr>
           <w:rFonts w:ascii="Times" w:hAnsi="Times"/>
         </w:rPr>
-        <w:t xml:space="preserve"> sake, we are going to constrain ourselves to a m</w:t>
-      </w:r>
-      <w:r>
-        <w:rPr>
-          <w:rFonts w:ascii="Times" w:hAnsi="Times"/>
-        </w:rPr>
-        <w:t xml:space="preserve">ax of 100,000 </w:t>
-      </w:r>
-      <w:r>
-        <w:rPr>
-          <w:rFonts w:ascii="Times" w:hAnsi="Times"/>
-        </w:rPr>
-        <w:t xml:space="preserve">iterations </w:t>
-      </w:r>
-      <w:r>
-        <w:rPr>
-          <w:rFonts w:ascii="Times" w:hAnsi="Times"/>
-        </w:rPr>
-        <w:t xml:space="preserve">with early exit based on low root means squared error or perfect </w:t>
-      </w:r>
-      <w:r>
-        <w:rPr>
-          <w:rFonts w:ascii="Times" w:hAnsi="Times"/>
-        </w:rPr>
-        <w:t>classification of the test data for modifying different variables to run the system.</w:t>
+        <w:t xml:space="preserve"> sake, we are going to constrain ourselves to a max of 100,000 iterations with early exit based on low root means squared error or perfect classification of the test data for modifying different variables to run the system.</w:t>
       </w:r>
     </w:p>
     <w:p>
@@ -436,7 +406,13 @@
         <w:rPr>
           <w:rFonts w:ascii="Times" w:hAnsi="Times"/>
         </w:rPr>
-        <w:t>We will look at different learning rates changing by a power of ten, .1, .01, .001, etc.</w:t>
+        <w:t xml:space="preserve">We will look at different learning rates </w:t>
+      </w:r>
+      <w:r>
+        <w:rPr>
+          <w:rFonts w:ascii="Times" w:hAnsi="Times"/>
+        </w:rPr>
+        <w:t>we store in a list to test [.005, .009,.01, etc.]</w:t>
       </w:r>
     </w:p>
     <w:p>
@@ -490,7 +466,19 @@
         <w:rPr>
           <w:rFonts w:ascii="Times" w:hAnsi="Times"/>
         </w:rPr>
-        <w:t>We will run between 1,000 to 20,0000 epochs on the system</w:t>
+        <w:t xml:space="preserve">We will run between 100 to </w:t>
+      </w:r>
+      <w:r>
+        <w:rPr>
+          <w:rFonts w:ascii="Times" w:hAnsi="Times"/>
+        </w:rPr>
+        <w:t>1</w:t>
+      </w:r>
+      <w:r>
+        <w:rPr>
+          <w:rFonts w:ascii="Times" w:hAnsi="Times"/>
+        </w:rPr>
+        <w:t>000 epochs on the system</w:t>
       </w:r>
     </w:p>
     <w:p>
@@ -526,7 +514,13 @@
         <w:rPr>
           <w:rFonts w:ascii="Times" w:hAnsi="Times"/>
         </w:rPr>
-        <w:t>Does this increase the efficiency of reaching an optimal solution?</w:t>
+        <w:t>We will normalize our data and see if this provides superior results for the system</w:t>
+      </w:r>
+      <w:r>
+        <w:rPr>
+          <w:rFonts w:ascii="Times" w:hAnsi="Times"/>
+        </w:rPr>
+        <w:t xml:space="preserve"> to reach an optimal value for efficiently?</w:t>
       </w:r>
     </w:p>
     <w:p>
@@ -544,7 +538,25 @@
         <w:rPr>
           <w:rFonts w:ascii="Times" w:hAnsi="Times"/>
         </w:rPr>
-        <w:t>We will normalize our data and see if this provides superior results for the system?</w:t>
+        <w:t xml:space="preserve">After preliminary investigation, we found our system was performing very well without the need to normalize our data, so we decided to not implement this as part of our solution. </w:t>
+      </w:r>
+    </w:p>
+    <w:p>
+      <w:pPr>
+        <w:pStyle w:val="ListParagraph"/>
+        <w:numPr>
+          <w:ilvl w:val="2"/>
+          <w:numId w:val="1"/>
+        </w:numPr>
+        <w:rPr>
+          <w:rFonts w:ascii="Times" w:hAnsi="Times"/>
+        </w:rPr>
+      </w:pPr>
+      <w:r>
+        <w:rPr>
+          <w:rFonts w:ascii="Times" w:hAnsi="Times"/>
+        </w:rPr>
+        <w:t>For other experiments, this may be a way to easily improve the efficiency of the system</w:t>
       </w:r>
     </w:p>
     <w:p>
@@ -580,7 +592,64 @@
         <w:rPr>
           <w:rFonts w:ascii="Times" w:hAnsi="Times"/>
         </w:rPr>
-        <w:t xml:space="preserve">We will not do this, but this is an option to check the system  </w:t>
+        <w:t>T</w:t>
+      </w:r>
+      <w:r>
+        <w:rPr>
+          <w:rFonts w:ascii="Times" w:hAnsi="Times"/>
+        </w:rPr>
+        <w:t xml:space="preserve">his is an option to </w:t>
+      </w:r>
+      <w:r>
+        <w:rPr>
+          <w:rFonts w:ascii="Times" w:hAnsi="Times"/>
+        </w:rPr>
+        <w:t>cross-</w:t>
+      </w:r>
+      <w:r>
+        <w:rPr>
+          <w:rFonts w:ascii="Times" w:hAnsi="Times"/>
+        </w:rPr>
+        <w:t>check the system</w:t>
+      </w:r>
+      <w:r>
+        <w:rPr>
+          <w:rFonts w:ascii="Times" w:hAnsi="Times"/>
+        </w:rPr>
+        <w:t xml:space="preserve">’s results by </w:t>
+      </w:r>
+      <w:proofErr w:type="spellStart"/>
+      <w:r>
+        <w:rPr>
+          <w:rFonts w:ascii="Times" w:hAnsi="Times"/>
+        </w:rPr>
+        <w:t>grabing</w:t>
+      </w:r>
+      <w:proofErr w:type="spellEnd"/>
+      <w:r>
+        <w:rPr>
+          <w:rFonts w:ascii="Times" w:hAnsi="Times"/>
+        </w:rPr>
+        <w:t xml:space="preserve"> part of the test data as an intermediate cross validation set</w:t>
+      </w:r>
+    </w:p>
+    <w:p>
+      <w:pPr>
+        <w:pStyle w:val="ListParagraph"/>
+        <w:numPr>
+          <w:ilvl w:val="1"/>
+          <w:numId w:val="1"/>
+        </w:numPr>
+        <w:rPr>
+          <w:rFonts w:ascii="Times" w:hAnsi="Times"/>
+        </w:rPr>
+      </w:pPr>
+      <w:r>
+        <w:rPr>
+          <w:rFonts w:ascii="Times" w:hAnsi="Times"/>
+        </w:rPr>
+        <w:lastRenderedPageBreak/>
+        <w:t>Because of the systems effectiveness without cross validation (we are reaching over 95% accuracy on the test data without cross validation) we did not think this step would be necessary to get excellent results from our system</w:t>
       </w:r>
     </w:p>
     <w:p>
@@ -616,13 +685,7 @@
         <w:rPr>
           <w:rFonts w:ascii="Times" w:hAnsi="Times"/>
         </w:rPr>
-        <w:t>90% to 10% on the data</w:t>
-      </w:r>
-      <w:r>
-        <w:rPr>
-          <w:rFonts w:ascii="Times" w:hAnsi="Times"/>
-        </w:rPr>
-        <w:t xml:space="preserve"> with random samples of the test data to see if we can get better results on the data.</w:t>
+        <w:t>We begin by shuffling our data list to ensure the data will be randomly sampled</w:t>
       </w:r>
     </w:p>
     <w:p>
@@ -640,7 +703,31 @@
         <w:rPr>
           <w:rFonts w:ascii="Times" w:hAnsi="Times"/>
         </w:rPr>
-        <w:t>Control the % of the data that we want to collect from the system</w:t>
+        <w:t>Our experiment allows the user to specify a percentage of</w:t>
+      </w:r>
+      <w:r>
+        <w:rPr>
+          <w:rFonts w:ascii="Times" w:hAnsi="Times"/>
+        </w:rPr>
+        <w:t xml:space="preserve"> </w:t>
+      </w:r>
+      <w:r>
+        <w:rPr>
+          <w:rFonts w:ascii="Times" w:hAnsi="Times"/>
+        </w:rPr>
+        <w:t>t</w:t>
+      </w:r>
+      <w:r>
+        <w:rPr>
+          <w:rFonts w:ascii="Times" w:hAnsi="Times"/>
+        </w:rPr>
+        <w:t>he data</w:t>
+      </w:r>
+      <w:r>
+        <w:rPr>
+          <w:rFonts w:ascii="Times" w:hAnsi="Times"/>
+        </w:rPr>
+        <w:t xml:space="preserve"> that will be randomly sampled without replacement to be the test data.  The remaining data from our input list will serve as the training data. </w:t>
       </w:r>
     </w:p>
     <w:p>
@@ -658,6 +745,19 @@
         <w:rPr>
           <w:rFonts w:ascii="Times" w:hAnsi="Times"/>
         </w:rPr>
+        <w:t>For example, for 100 units of data specified at 20%, 20 units will be randomly popped from the list to serve as the test data while the remaining 80 will serve as the training data</w:t>
+      </w:r>
+    </w:p>
+    <w:p>
+      <w:pPr>
+        <w:rPr>
+          <w:rFonts w:ascii="Times" w:hAnsi="Times"/>
+        </w:rPr>
+      </w:pPr>
+      <w:r>
+        <w:rPr>
+          <w:rFonts w:ascii="Times" w:hAnsi="Times"/>
+        </w:rPr>
         <w:t>Control the number of iterations of randomization we want to use</w:t>
       </w:r>
     </w:p>
@@ -677,194 +777,244 @@
           <w:rFonts w:ascii="Times" w:hAnsi="Times"/>
         </w:rPr>
         <w:t>Elapsed Time</w:t>
+      </w:r>
+    </w:p>
+    <w:p>
+      <w:pPr>
+        <w:pStyle w:val="ListParagraph"/>
+        <w:numPr>
+          <w:ilvl w:val="1"/>
+          <w:numId w:val="1"/>
+        </w:numPr>
+        <w:rPr>
+          <w:rFonts w:ascii="Times" w:hAnsi="Times"/>
+        </w:rPr>
+      </w:pPr>
+      <w:r>
+        <w:rPr>
+          <w:rFonts w:ascii="Times" w:hAnsi="Times"/>
+        </w:rPr>
+        <w:t>Our system will track</w:t>
+      </w:r>
+      <w:r>
+        <w:rPr>
+          <w:rFonts w:ascii="Times" w:hAnsi="Times"/>
+        </w:rPr>
+        <w:t xml:space="preserve"> a </w:t>
+      </w:r>
+      <w:proofErr w:type="gramStart"/>
+      <w:r>
+        <w:rPr>
+          <w:rFonts w:ascii="Times" w:hAnsi="Times"/>
+        </w:rPr>
+        <w:t>worst case</w:t>
+      </w:r>
+      <w:proofErr w:type="gramEnd"/>
+      <w:r>
+        <w:rPr>
+          <w:rFonts w:ascii="Times" w:hAnsi="Times"/>
+        </w:rPr>
+        <w:t xml:space="preserve"> </w:t>
+      </w:r>
+      <w:r>
+        <w:rPr>
+          <w:rFonts w:ascii="Times" w:hAnsi="Times"/>
+        </w:rPr>
+        <w:t xml:space="preserve">time for running </w:t>
+      </w:r>
+      <w:r>
+        <w:rPr>
+          <w:rFonts w:ascii="Times" w:hAnsi="Times"/>
+        </w:rPr>
+        <w:t>iterations</w:t>
+      </w:r>
+    </w:p>
+    <w:p>
+      <w:pPr>
+        <w:pStyle w:val="ListParagraph"/>
+        <w:numPr>
+          <w:ilvl w:val="1"/>
+          <w:numId w:val="1"/>
+        </w:numPr>
+        <w:rPr>
+          <w:rFonts w:ascii="Times" w:hAnsi="Times"/>
+        </w:rPr>
+      </w:pPr>
+      <w:r>
+        <w:rPr>
+          <w:rFonts w:ascii="Times" w:hAnsi="Times"/>
+        </w:rPr>
+        <w:t>This will help us understand how</w:t>
+      </w:r>
+      <w:r>
+        <w:rPr>
+          <w:rFonts w:ascii="Times" w:hAnsi="Times"/>
+        </w:rPr>
+        <w:t xml:space="preserve"> quickly </w:t>
+      </w:r>
+      <w:r>
+        <w:rPr>
+          <w:rFonts w:ascii="Times" w:hAnsi="Times"/>
+        </w:rPr>
+        <w:t>our model was able to converge to a good solution.</w:t>
+      </w:r>
+    </w:p>
+    <w:p>
+      <w:pPr>
+        <w:rPr>
+          <w:rFonts w:ascii="Times" w:hAnsi="Times"/>
+        </w:rPr>
+      </w:pPr>
+    </w:p>
+    <w:p>
+      <w:pPr>
+        <w:rPr>
+          <w:rFonts w:ascii="Times" w:hAnsi="Times"/>
+        </w:rPr>
+      </w:pPr>
+    </w:p>
+    <w:p>
+      <w:pPr>
+        <w:rPr>
+          <w:rFonts w:ascii="Times" w:hAnsi="Times"/>
+          <w:b/>
+        </w:rPr>
+      </w:pPr>
+      <w:r>
+        <w:rPr>
+          <w:rFonts w:ascii="Times" w:hAnsi="Times"/>
+          <w:b/>
+        </w:rPr>
+        <w:t>Baseline Information:</w:t>
+      </w:r>
+    </w:p>
+    <w:p>
+      <w:pPr>
+        <w:rPr>
+          <w:rFonts w:ascii="Times" w:hAnsi="Times"/>
+        </w:rPr>
+      </w:pPr>
+      <w:r>
+        <w:rPr>
+          <w:rFonts w:ascii="Times" w:hAnsi="Times"/>
+        </w:rPr>
+        <w:t>Dr. White Success Measures for .0164 error rate</w:t>
+      </w:r>
+    </w:p>
+    <w:p>
+      <w:pPr>
+        <w:rPr>
+          <w:rFonts w:ascii="Times" w:hAnsi="Times"/>
+        </w:rPr>
+      </w:pPr>
+      <w:proofErr w:type="spellStart"/>
+      <w:r>
+        <w:rPr>
+          <w:rFonts w:ascii="Times" w:hAnsi="Times"/>
+        </w:rPr>
+        <w:t>MaxEphoch</w:t>
+      </w:r>
+      <w:proofErr w:type="spellEnd"/>
+      <w:r>
+        <w:rPr>
+          <w:rFonts w:ascii="Times" w:hAnsi="Times"/>
+        </w:rPr>
+        <w:t xml:space="preserve"> = 20000</w:t>
+      </w:r>
+    </w:p>
+    <w:p>
+      <w:pPr>
+        <w:rPr>
+          <w:rFonts w:ascii="Times" w:hAnsi="Times"/>
+        </w:rPr>
+      </w:pPr>
+      <w:proofErr w:type="spellStart"/>
+      <w:r>
+        <w:rPr>
+          <w:rFonts w:ascii="Times" w:hAnsi="Times"/>
+        </w:rPr>
+        <w:t>learnRate</w:t>
+      </w:r>
+      <w:proofErr w:type="spellEnd"/>
+      <w:r>
+        <w:rPr>
+          <w:rFonts w:ascii="Times" w:hAnsi="Times"/>
+        </w:rPr>
+        <w:t xml:space="preserve"> = .1</w:t>
+      </w:r>
+    </w:p>
+    <w:p>
+      <w:pPr>
+        <w:rPr>
+          <w:rFonts w:ascii="Times" w:hAnsi="Times"/>
+        </w:rPr>
+      </w:pPr>
+      <w:proofErr w:type="spellStart"/>
+      <w:proofErr w:type="gramStart"/>
+      <w:r>
+        <w:rPr>
+          <w:rFonts w:ascii="Times" w:hAnsi="Times"/>
+        </w:rPr>
+        <w:t>numInput</w:t>
+      </w:r>
+      <w:proofErr w:type="spellEnd"/>
+      <w:r>
+        <w:rPr>
+          <w:rFonts w:ascii="Times" w:hAnsi="Times"/>
+        </w:rPr>
+        <w:t xml:space="preserve">  =</w:t>
+      </w:r>
+      <w:proofErr w:type="gramEnd"/>
+      <w:r>
+        <w:rPr>
+          <w:rFonts w:ascii="Times" w:hAnsi="Times"/>
+        </w:rPr>
+        <w:t xml:space="preserve"> 4</w:t>
+      </w:r>
+    </w:p>
+    <w:p>
+      <w:pPr>
+        <w:rPr>
+          <w:rFonts w:ascii="Times" w:hAnsi="Times"/>
+        </w:rPr>
+      </w:pPr>
+      <w:proofErr w:type="spellStart"/>
+      <w:r>
+        <w:rPr>
+          <w:rFonts w:ascii="Times" w:hAnsi="Times"/>
+        </w:rPr>
+        <w:t>numHidden</w:t>
+      </w:r>
+      <w:proofErr w:type="spellEnd"/>
+      <w:r>
+        <w:rPr>
+          <w:rFonts w:ascii="Times" w:hAnsi="Times"/>
+        </w:rPr>
+        <w:t xml:space="preserve"> = 5</w:t>
+      </w:r>
+    </w:p>
+    <w:p>
+      <w:pPr>
+        <w:rPr>
+          <w:rFonts w:ascii="Times" w:hAnsi="Times"/>
+        </w:rPr>
+      </w:pPr>
+      <w:proofErr w:type="spellStart"/>
+      <w:r>
+        <w:rPr>
+          <w:rFonts w:ascii="Times" w:hAnsi="Times"/>
+        </w:rPr>
+        <w:t>numOutput</w:t>
+      </w:r>
+      <w:proofErr w:type="spellEnd"/>
+      <w:r>
+        <w:rPr>
+          <w:rFonts w:ascii="Times" w:hAnsi="Times"/>
+        </w:rPr>
+        <w:t xml:space="preserve"> = 3</w:t>
       </w:r>
       <w:bookmarkStart w:id="0" w:name="_GoBack"/>
       <w:bookmarkEnd w:id="0"/>
-    </w:p>
-    <w:p>
-      <w:pPr>
-        <w:pStyle w:val="ListParagraph"/>
-        <w:numPr>
-          <w:ilvl w:val="1"/>
-          <w:numId w:val="1"/>
-        </w:numPr>
-        <w:rPr>
-          <w:rFonts w:ascii="Times" w:hAnsi="Times"/>
-        </w:rPr>
-      </w:pPr>
-      <w:r>
-        <w:rPr>
-          <w:rFonts w:ascii="Times" w:hAnsi="Times"/>
-        </w:rPr>
-        <w:t>Make a worst case to track time to the data</w:t>
-      </w:r>
-    </w:p>
-    <w:p>
-      <w:pPr>
-        <w:rPr>
-          <w:rFonts w:ascii="Times" w:hAnsi="Times"/>
-        </w:rPr>
-      </w:pPr>
-    </w:p>
-    <w:p>
-      <w:pPr>
-        <w:rPr>
-          <w:rFonts w:ascii="Times" w:hAnsi="Times"/>
-        </w:rPr>
-      </w:pPr>
-      <w:r>
-        <w:rPr>
-          <w:rFonts w:ascii="Times" w:hAnsi="Times"/>
-        </w:rPr>
-        <w:t>How quickly did the model converge?</w:t>
-      </w:r>
-    </w:p>
-    <w:p>
-      <w:pPr>
-        <w:rPr>
-          <w:rFonts w:ascii="Times" w:hAnsi="Times"/>
-        </w:rPr>
-      </w:pPr>
-    </w:p>
-    <w:p>
-      <w:pPr>
-        <w:rPr>
-          <w:rFonts w:ascii="Times" w:hAnsi="Times"/>
-        </w:rPr>
-      </w:pPr>
-    </w:p>
-    <w:p>
-      <w:pPr>
-        <w:rPr>
-          <w:rFonts w:ascii="Times" w:hAnsi="Times"/>
-        </w:rPr>
-      </w:pPr>
-      <w:r>
-        <w:rPr>
-          <w:rFonts w:ascii="Times" w:hAnsi="Times"/>
-        </w:rPr>
-        <w:t>Dr. White Success Measures for .0164 error rate</w:t>
-      </w:r>
-    </w:p>
-    <w:p>
-      <w:pPr>
-        <w:rPr>
-          <w:rFonts w:ascii="Times" w:hAnsi="Times"/>
-        </w:rPr>
-      </w:pPr>
-      <w:proofErr w:type="spellStart"/>
-      <w:r>
-        <w:rPr>
-          <w:rFonts w:ascii="Times" w:hAnsi="Times"/>
-        </w:rPr>
-        <w:t>MaxEphoch</w:t>
-      </w:r>
-      <w:proofErr w:type="spellEnd"/>
-      <w:r>
-        <w:rPr>
-          <w:rFonts w:ascii="Times" w:hAnsi="Times"/>
-        </w:rPr>
-        <w:t xml:space="preserve"> = 20000</w:t>
-      </w:r>
-    </w:p>
-    <w:p>
-      <w:pPr>
-        <w:rPr>
-          <w:rFonts w:ascii="Times" w:hAnsi="Times"/>
-        </w:rPr>
-      </w:pPr>
-      <w:proofErr w:type="spellStart"/>
-      <w:r>
-        <w:rPr>
-          <w:rFonts w:ascii="Times" w:hAnsi="Times"/>
-        </w:rPr>
-        <w:t>learnRate</w:t>
-      </w:r>
-      <w:proofErr w:type="spellEnd"/>
-      <w:r>
-        <w:rPr>
-          <w:rFonts w:ascii="Times" w:hAnsi="Times"/>
-        </w:rPr>
-        <w:t xml:space="preserve"> = .1</w:t>
-      </w:r>
-    </w:p>
-    <w:p>
-      <w:pPr>
-        <w:rPr>
-          <w:rFonts w:ascii="Times" w:hAnsi="Times"/>
-        </w:rPr>
-      </w:pPr>
-      <w:proofErr w:type="spellStart"/>
-      <w:proofErr w:type="gramStart"/>
-      <w:r>
-        <w:rPr>
-          <w:rFonts w:ascii="Times" w:hAnsi="Times"/>
-        </w:rPr>
-        <w:t>numInput</w:t>
-      </w:r>
-      <w:proofErr w:type="spellEnd"/>
-      <w:r>
-        <w:rPr>
-          <w:rFonts w:ascii="Times" w:hAnsi="Times"/>
-        </w:rPr>
-        <w:t xml:space="preserve">  =</w:t>
-      </w:r>
-      <w:proofErr w:type="gramEnd"/>
-      <w:r>
-        <w:rPr>
-          <w:rFonts w:ascii="Times" w:hAnsi="Times"/>
-        </w:rPr>
-        <w:t xml:space="preserve"> 4</w:t>
-      </w:r>
-    </w:p>
-    <w:p>
-      <w:pPr>
-        <w:rPr>
-          <w:rFonts w:ascii="Times" w:hAnsi="Times"/>
-        </w:rPr>
-      </w:pPr>
-      <w:proofErr w:type="spellStart"/>
-      <w:r>
-        <w:rPr>
-          <w:rFonts w:ascii="Times" w:hAnsi="Times"/>
-        </w:rPr>
-        <w:t>numHidden</w:t>
-      </w:r>
-      <w:proofErr w:type="spellEnd"/>
-      <w:r>
-        <w:rPr>
-          <w:rFonts w:ascii="Times" w:hAnsi="Times"/>
-        </w:rPr>
-        <w:t xml:space="preserve"> = 5</w:t>
-      </w:r>
-    </w:p>
-    <w:p>
-      <w:pPr>
-        <w:rPr>
-          <w:rFonts w:ascii="Times" w:hAnsi="Times"/>
-        </w:rPr>
-      </w:pPr>
-      <w:proofErr w:type="spellStart"/>
-      <w:r>
-        <w:rPr>
-          <w:rFonts w:ascii="Times" w:hAnsi="Times"/>
-        </w:rPr>
-        <w:t>numOutput</w:t>
-      </w:r>
-      <w:proofErr w:type="spellEnd"/>
-      <w:r>
-        <w:rPr>
-          <w:rFonts w:ascii="Times" w:hAnsi="Times"/>
-        </w:rPr>
-        <w:t xml:space="preserve"> = 3</w:t>
-      </w:r>
-    </w:p>
-    <w:p>
-      <w:pPr>
-        <w:rPr>
-          <w:rFonts w:ascii="Times" w:hAnsi="Times"/>
-        </w:rPr>
-      </w:pPr>
     </w:p>
     <w:sectPr>
       <w:pgSz w:w="12240" w:h="15840"/>
@@ -906,7 +1056,7 @@
         <w:rFonts w:ascii="Courier New" w:hAnsi="Courier New" w:cs="Courier New" w:hint="default"/>
       </w:rPr>
     </w:lvl>
-    <w:lvl w:ilvl="2" w:tplc="04090005" w:tentative="1">
+    <w:lvl w:ilvl="2" w:tplc="04090005">
       <w:start w:val="1"/>
       <w:numFmt w:val="bullet"/>
       <w:lvlText w:val=""/>

</xml_diff>

<commit_message>
Added results png from final run
</commit_message>
<xml_diff>
--- a/ML_Experiment.docx
+++ b/ML_Experiment.docx
@@ -12,14 +12,7 @@
         <w:rPr>
           <w:rFonts w:ascii="Times" w:hAnsi="Times"/>
         </w:rPr>
-        <w:t xml:space="preserve">Jason Argo &amp; Seth </w:t>
-      </w:r>
-      <w:proofErr w:type="spellStart"/>
-      <w:r>
-        <w:rPr>
-          <w:rFonts w:ascii="Times" w:hAnsi="Times"/>
-        </w:rPr>
-        <w:t>Lugib</w:t>
+        <w:t>Jason Argo &amp; Seth Lugib</w:t>
       </w:r>
       <w:r>
         <w:rPr>
@@ -33,7 +26,6 @@
         </w:rPr>
         <w:t>hl</w:t>
       </w:r>
-      <w:proofErr w:type="spellEnd"/>
     </w:p>
     <w:p>
       <w:pPr>
@@ -203,21 +195,7 @@
         <w:rPr>
           <w:rFonts w:ascii="Times" w:hAnsi="Times"/>
         </w:rPr>
-        <w:t xml:space="preserve">For complexity and </w:t>
-      </w:r>
-      <w:proofErr w:type="spellStart"/>
-      <w:r>
-        <w:rPr>
-          <w:rFonts w:ascii="Times" w:hAnsi="Times"/>
-        </w:rPr>
-        <w:t>times</w:t>
-      </w:r>
-      <w:proofErr w:type="spellEnd"/>
-      <w:r>
-        <w:rPr>
-          <w:rFonts w:ascii="Times" w:hAnsi="Times"/>
-        </w:rPr>
-        <w:t xml:space="preserve"> sake, we are going to constrain ourselves to a max of 100,000 iterations with early exit based on low root means squared error or perfect classification of the test data for modifying different variables to run the system.</w:t>
+        <w:t>For complexity and times sake, we are going to constrain ourselves to a max of 100,000 iterations with early exit based on low root means squared error or perfect classification of the test data for modifying different variables to run the system.</w:t>
       </w:r>
     </w:p>
     <w:p>
@@ -616,21 +594,7 @@
         <w:rPr>
           <w:rFonts w:ascii="Times" w:hAnsi="Times"/>
         </w:rPr>
-        <w:t xml:space="preserve">’s results by </w:t>
-      </w:r>
-      <w:proofErr w:type="spellStart"/>
-      <w:r>
-        <w:rPr>
-          <w:rFonts w:ascii="Times" w:hAnsi="Times"/>
-        </w:rPr>
-        <w:t>grabing</w:t>
-      </w:r>
-      <w:proofErr w:type="spellEnd"/>
-      <w:r>
-        <w:rPr>
-          <w:rFonts w:ascii="Times" w:hAnsi="Times"/>
-        </w:rPr>
-        <w:t xml:space="preserve"> part of the test data as an intermediate cross validation set</w:t>
+        <w:t>’s results by grabing part of the test data as an intermediate cross validation set</w:t>
       </w:r>
     </w:p>
     <w:p>
@@ -800,21 +764,7 @@
         <w:rPr>
           <w:rFonts w:ascii="Times" w:hAnsi="Times"/>
         </w:rPr>
-        <w:t xml:space="preserve"> a </w:t>
-      </w:r>
-      <w:proofErr w:type="gramStart"/>
-      <w:r>
-        <w:rPr>
-          <w:rFonts w:ascii="Times" w:hAnsi="Times"/>
-        </w:rPr>
-        <w:t>worst case</w:t>
-      </w:r>
-      <w:proofErr w:type="gramEnd"/>
-      <w:r>
-        <w:rPr>
-          <w:rFonts w:ascii="Times" w:hAnsi="Times"/>
-        </w:rPr>
-        <w:t xml:space="preserve"> </w:t>
+        <w:t xml:space="preserve"> a worst case </w:t>
       </w:r>
       <w:r>
         <w:rPr>
@@ -907,111 +857,116 @@
           <w:rFonts w:ascii="Times" w:hAnsi="Times"/>
         </w:rPr>
       </w:pPr>
-      <w:proofErr w:type="spellStart"/>
-      <w:r>
-        <w:rPr>
-          <w:rFonts w:ascii="Times" w:hAnsi="Times"/>
-        </w:rPr>
-        <w:t>MaxEphoch</w:t>
-      </w:r>
-      <w:proofErr w:type="spellEnd"/>
-      <w:r>
-        <w:rPr>
-          <w:rFonts w:ascii="Times" w:hAnsi="Times"/>
-        </w:rPr>
-        <w:t xml:space="preserve"> = 20000</w:t>
-      </w:r>
-    </w:p>
-    <w:p>
-      <w:pPr>
-        <w:rPr>
-          <w:rFonts w:ascii="Times" w:hAnsi="Times"/>
-        </w:rPr>
-      </w:pPr>
-      <w:proofErr w:type="spellStart"/>
-      <w:r>
-        <w:rPr>
-          <w:rFonts w:ascii="Times" w:hAnsi="Times"/>
-        </w:rPr>
-        <w:t>learnRate</w:t>
-      </w:r>
-      <w:proofErr w:type="spellEnd"/>
-      <w:r>
-        <w:rPr>
-          <w:rFonts w:ascii="Times" w:hAnsi="Times"/>
-        </w:rPr>
-        <w:t xml:space="preserve"> = .1</w:t>
-      </w:r>
-    </w:p>
-    <w:p>
-      <w:pPr>
-        <w:rPr>
-          <w:rFonts w:ascii="Times" w:hAnsi="Times"/>
-        </w:rPr>
-      </w:pPr>
-      <w:proofErr w:type="spellStart"/>
-      <w:proofErr w:type="gramStart"/>
-      <w:r>
-        <w:rPr>
-          <w:rFonts w:ascii="Times" w:hAnsi="Times"/>
-        </w:rPr>
-        <w:t>numInput</w:t>
-      </w:r>
-      <w:proofErr w:type="spellEnd"/>
-      <w:r>
-        <w:rPr>
-          <w:rFonts w:ascii="Times" w:hAnsi="Times"/>
-        </w:rPr>
-        <w:t xml:space="preserve">  =</w:t>
-      </w:r>
-      <w:proofErr w:type="gramEnd"/>
-      <w:r>
-        <w:rPr>
-          <w:rFonts w:ascii="Times" w:hAnsi="Times"/>
-        </w:rPr>
-        <w:t xml:space="preserve"> 4</w:t>
-      </w:r>
-    </w:p>
-    <w:p>
-      <w:pPr>
-        <w:rPr>
-          <w:rFonts w:ascii="Times" w:hAnsi="Times"/>
-        </w:rPr>
-      </w:pPr>
-      <w:proofErr w:type="spellStart"/>
-      <w:r>
-        <w:rPr>
-          <w:rFonts w:ascii="Times" w:hAnsi="Times"/>
-        </w:rPr>
-        <w:t>numHidden</w:t>
-      </w:r>
-      <w:proofErr w:type="spellEnd"/>
-      <w:r>
-        <w:rPr>
-          <w:rFonts w:ascii="Times" w:hAnsi="Times"/>
-        </w:rPr>
-        <w:t xml:space="preserve"> = 5</w:t>
-      </w:r>
-    </w:p>
-    <w:p>
-      <w:pPr>
-        <w:rPr>
-          <w:rFonts w:ascii="Times" w:hAnsi="Times"/>
-        </w:rPr>
-      </w:pPr>
-      <w:proofErr w:type="spellStart"/>
-      <w:r>
-        <w:rPr>
-          <w:rFonts w:ascii="Times" w:hAnsi="Times"/>
-        </w:rPr>
-        <w:t>numOutput</w:t>
-      </w:r>
-      <w:proofErr w:type="spellEnd"/>
-      <w:r>
-        <w:rPr>
-          <w:rFonts w:ascii="Times" w:hAnsi="Times"/>
-        </w:rPr>
-        <w:t xml:space="preserve"> = 3</w:t>
+      <w:r>
+        <w:rPr>
+          <w:rFonts w:ascii="Times" w:hAnsi="Times"/>
+        </w:rPr>
+        <w:t>MaxEphoch = 20000</w:t>
+      </w:r>
+    </w:p>
+    <w:p>
+      <w:pPr>
+        <w:rPr>
+          <w:rFonts w:ascii="Times" w:hAnsi="Times"/>
+        </w:rPr>
+      </w:pPr>
+      <w:r>
+        <w:rPr>
+          <w:rFonts w:ascii="Times" w:hAnsi="Times"/>
+        </w:rPr>
+        <w:t>learnRate = .1</w:t>
+      </w:r>
+    </w:p>
+    <w:p>
+      <w:pPr>
+        <w:rPr>
+          <w:rFonts w:ascii="Times" w:hAnsi="Times"/>
+        </w:rPr>
+      </w:pPr>
+      <w:r>
+        <w:rPr>
+          <w:rFonts w:ascii="Times" w:hAnsi="Times"/>
+        </w:rPr>
+        <w:t>numInput  = 4</w:t>
+      </w:r>
+    </w:p>
+    <w:p>
+      <w:pPr>
+        <w:rPr>
+          <w:rFonts w:ascii="Times" w:hAnsi="Times"/>
+        </w:rPr>
+      </w:pPr>
+      <w:r>
+        <w:rPr>
+          <w:rFonts w:ascii="Times" w:hAnsi="Times"/>
+        </w:rPr>
+        <w:t>numHidden = 5</w:t>
+      </w:r>
+    </w:p>
+    <w:p>
+      <w:pPr>
+        <w:rPr>
+          <w:rFonts w:ascii="Times" w:hAnsi="Times"/>
+        </w:rPr>
+      </w:pPr>
+      <w:r>
+        <w:rPr>
+          <w:rFonts w:ascii="Times" w:hAnsi="Times"/>
+        </w:rPr>
+        <w:t>numOutput = 3</w:t>
+      </w:r>
+    </w:p>
+    <w:p>
+      <w:pPr>
+        <w:rPr>
+          <w:rFonts w:ascii="Times" w:hAnsi="Times"/>
+        </w:rPr>
+      </w:pPr>
+    </w:p>
+    <w:p>
+      <w:pPr>
+        <w:rPr>
+          <w:rFonts w:ascii="Times" w:hAnsi="Times"/>
+        </w:rPr>
+      </w:pPr>
+    </w:p>
+    <w:p>
+      <w:pPr>
+        <w:rPr>
+          <w:rFonts w:ascii="Times" w:hAnsi="Times"/>
+        </w:rPr>
+      </w:pPr>
+      <w:r>
+        <w:rPr>
+          <w:rFonts w:ascii="Times" w:hAnsi="Times"/>
+        </w:rPr>
+        <w:t>OUR RESULTS</w:t>
+      </w:r>
+    </w:p>
+    <w:p>
+      <w:pPr>
+        <w:rPr>
+          <w:rFonts w:ascii="Times" w:hAnsi="Times"/>
+        </w:rPr>
+      </w:pPr>
+      <w:r>
+        <w:rPr>
+          <w:rFonts w:ascii="Times" w:hAnsi="Times"/>
+        </w:rPr>
+        <w:t xml:space="preserve">See PNG attached </w:t>
+      </w:r>
+    </w:p>
+    <w:p>
+      <w:pPr>
+        <w:rPr>
+          <w:rFonts w:ascii="Times" w:hAnsi="Times"/>
+        </w:rPr>
+      </w:pPr>
+      <w:r>
+        <w:rPr>
+          <w:rFonts w:ascii="Times" w:hAnsi="Times"/>
+        </w:rPr>
+        <w:t>Time: ~1.5 hours</w:t>
       </w:r>
       <w:bookmarkStart w:id="0" w:name="_GoBack"/>
       <w:bookmarkEnd w:id="0"/>

</xml_diff>